<commit_message>
Add Team D presentation files
</commit_message>
<xml_diff>
--- a/Submission/D조/FoJ_D조_기획서.docx
+++ b/Submission/D조/FoJ_D조_기획서.docx
@@ -159,7 +159,6 @@
             <w:pPr>
               <w:cnfStyle w:val="100000000000" w:firstRow="1" w:lastRow="0" w:firstColumn="0" w:lastColumn="0" w:oddVBand="0" w:evenVBand="0" w:oddHBand="0" w:evenHBand="0" w:firstRowFirstColumn="0" w:firstRowLastColumn="0" w:lastRowFirstColumn="0" w:lastRowLastColumn="0"/>
               <w:rPr>
-                <w:rFonts w:hint="eastAsia"/>
                 <w:noProof/>
               </w:rPr>
             </w:pPr>
@@ -622,7 +621,6 @@
             <w:pPr>
               <w:cnfStyle w:val="100000000000" w:firstRow="1" w:lastRow="0" w:firstColumn="0" w:lastColumn="0" w:oddVBand="0" w:evenVBand="0" w:oddHBand="0" w:evenHBand="0" w:firstRowFirstColumn="0" w:firstRowLastColumn="0" w:lastRowFirstColumn="0" w:lastRowLastColumn="0"/>
               <w:rPr>
-                <w:rFonts w:hint="eastAsia"/>
                 <w:b w:val="0"/>
                 <w:bCs w:val="0"/>
                 <w:noProof/>
@@ -663,7 +661,6 @@
             <w:pPr>
               <w:jc w:val="center"/>
               <w:rPr>
-                <w:rFonts w:hint="eastAsia"/>
                 <w:b w:val="0"/>
                 <w:bCs w:val="0"/>
                 <w:noProof/>
@@ -1354,7 +1351,6 @@
             <w:pPr>
               <w:cnfStyle w:val="100000000000" w:firstRow="1" w:lastRow="0" w:firstColumn="0" w:lastColumn="0" w:oddVBand="0" w:evenVBand="0" w:oddHBand="0" w:evenHBand="0" w:firstRowFirstColumn="0" w:firstRowLastColumn="0" w:lastRowFirstColumn="0" w:lastRowLastColumn="0"/>
               <w:rPr>
-                <w:rFonts w:hint="eastAsia"/>
                 <w:b w:val="0"/>
                 <w:bCs w:val="0"/>
                 <w:noProof/>
@@ -1395,7 +1391,6 @@
             <w:pPr>
               <w:jc w:val="center"/>
               <w:rPr>
-                <w:rFonts w:hint="eastAsia"/>
                 <w:b w:val="0"/>
                 <w:bCs w:val="0"/>
                 <w:noProof/>
@@ -1461,8 +1456,6 @@
             </w:pPr>
             <w:r>
               <w:rPr>
-                <w:b w:val="0"/>
-                <w:bCs w:val="0"/>
                 <w:noProof/>
               </w:rPr>
               <w:drawing>
@@ -1842,9 +1835,6 @@
             <w:pPr>
               <w:cnfStyle w:val="100000000000" w:firstRow="1" w:lastRow="0" w:firstColumn="0" w:lastColumn="0" w:oddVBand="0" w:evenVBand="0" w:oddHBand="0" w:evenHBand="0" w:firstRowFirstColumn="0" w:firstRowLastColumn="0" w:lastRowFirstColumn="0" w:lastRowLastColumn="0"/>
               <w:rPr>
-                <w:rFonts w:hint="eastAsia"/>
-                <w:b w:val="0"/>
-                <w:bCs w:val="0"/>
                 <w:noProof/>
               </w:rPr>
             </w:pPr>
@@ -1879,15 +1869,50 @@
             <w:pPr>
               <w:cnfStyle w:val="100000000000" w:firstRow="1" w:lastRow="0" w:firstColumn="0" w:lastColumn="0" w:oddVBand="0" w:evenVBand="0" w:oddHBand="0" w:evenHBand="0" w:firstRowFirstColumn="0" w:firstRowLastColumn="0" w:lastRowFirstColumn="0" w:lastRowLastColumn="0"/>
               <w:rPr>
-                <w:noProof/>
-              </w:rPr>
-            </w:pPr>
-          </w:p>
-          <w:p>
-            <w:pPr>
-              <w:cnfStyle w:val="100000000000" w:firstRow="1" w:lastRow="0" w:firstColumn="0" w:lastColumn="0" w:oddVBand="0" w:evenVBand="0" w:oddHBand="0" w:evenHBand="0" w:firstRowFirstColumn="0" w:firstRowLastColumn="0" w:lastRowFirstColumn="0" w:lastRowLastColumn="0"/>
-              <w:rPr>
-                <w:rFonts w:hint="eastAsia"/>
+                <w:b w:val="0"/>
+                <w:bCs w:val="0"/>
+                <w:noProof/>
+              </w:rPr>
+            </w:pPr>
+            <w:r>
+              <w:rPr>
+                <w:rFonts w:hint="eastAsia"/>
+                <w:b w:val="0"/>
+                <w:bCs w:val="0"/>
+                <w:noProof/>
+              </w:rPr>
+              <w:t>-</w:t>
+            </w:r>
+            <w:r>
+              <w:rPr>
+                <w:b w:val="0"/>
+                <w:bCs w:val="0"/>
+                <w:noProof/>
+              </w:rPr>
+              <w:t xml:space="preserve"> </w:t>
+            </w:r>
+            <w:r>
+              <w:rPr>
+                <w:rFonts w:hint="eastAsia"/>
+                <w:b w:val="0"/>
+                <w:bCs w:val="0"/>
+                <w:noProof/>
+              </w:rPr>
+              <w:t>고객 관리가 필요한 이유는 서비스의 활성화를 위해 신뢰성 있는 상품 정보를 제공하는 것 이외에도 소비자에게 줄 수 있는 가치가 필요하기 때문이다.</w:t>
+            </w:r>
+          </w:p>
+          <w:p>
+            <w:pPr>
+              <w:cnfStyle w:val="100000000000" w:firstRow="1" w:lastRow="0" w:firstColumn="0" w:lastColumn="0" w:oddVBand="0" w:evenVBand="0" w:oddHBand="0" w:evenHBand="0" w:firstRowFirstColumn="0" w:firstRowLastColumn="0" w:lastRowFirstColumn="0" w:lastRowLastColumn="0"/>
+              <w:rPr>
+                <w:noProof/>
+              </w:rPr>
+            </w:pPr>
+          </w:p>
+          <w:p>
+            <w:pPr>
+              <w:cnfStyle w:val="100000000000" w:firstRow="1" w:lastRow="0" w:firstColumn="0" w:lastColumn="0" w:oddVBand="0" w:evenVBand="0" w:oddHBand="0" w:evenHBand="0" w:firstRowFirstColumn="0" w:firstRowLastColumn="0" w:lastRowFirstColumn="0" w:lastRowLastColumn="0"/>
+              <w:rPr>
                 <w:b w:val="0"/>
                 <w:bCs w:val="0"/>
                 <w:noProof/>
@@ -2003,32 +2028,24 @@
             <w:pPr>
               <w:cnfStyle w:val="100000000000" w:firstRow="1" w:lastRow="0" w:firstColumn="0" w:lastColumn="0" w:oddVBand="0" w:evenVBand="0" w:oddHBand="0" w:evenHBand="0" w:firstRowFirstColumn="0" w:firstRowLastColumn="0" w:lastRowFirstColumn="0" w:lastRowLastColumn="0"/>
               <w:rPr>
-                <w:rFonts w:hint="eastAsia"/>
-                <w:b w:val="0"/>
-                <w:bCs w:val="0"/>
-                <w:noProof/>
-              </w:rPr>
-            </w:pPr>
-          </w:p>
-          <w:p>
-            <w:pPr>
-              <w:cnfStyle w:val="100000000000" w:firstRow="1" w:lastRow="0" w:firstColumn="0" w:lastColumn="0" w:oddVBand="0" w:evenVBand="0" w:oddHBand="0" w:evenHBand="0" w:firstRowFirstColumn="0" w:firstRowLastColumn="0" w:lastRowFirstColumn="0" w:lastRowLastColumn="0"/>
-              <w:rPr>
-                <w:rFonts w:hint="eastAsia"/>
-                <w:noProof/>
-              </w:rPr>
-            </w:pPr>
-            <w:r>
-              <w:rPr>
-                <w:noProof/>
-              </w:rPr>
-              <w:t>3.</w:t>
-            </w:r>
-            <w:r>
-              <w:rPr>
-                <w:noProof/>
-              </w:rPr>
-              <w:t xml:space="preserve"> </w:t>
+                <w:b w:val="0"/>
+                <w:bCs w:val="0"/>
+                <w:noProof/>
+              </w:rPr>
+            </w:pPr>
+          </w:p>
+          <w:p>
+            <w:pPr>
+              <w:cnfStyle w:val="100000000000" w:firstRow="1" w:lastRow="0" w:firstColumn="0" w:lastColumn="0" w:oddVBand="0" w:evenVBand="0" w:oddHBand="0" w:evenHBand="0" w:firstRowFirstColumn="0" w:firstRowLastColumn="0" w:lastRowFirstColumn="0" w:lastRowLastColumn="0"/>
+              <w:rPr>
+                <w:noProof/>
+              </w:rPr>
+            </w:pPr>
+            <w:r>
+              <w:rPr>
+                <w:noProof/>
+              </w:rPr>
+              <w:t xml:space="preserve">3. </w:t>
             </w:r>
             <w:r>
               <w:rPr>
@@ -2160,6 +2177,7 @@
                 <w:bCs w:val="0"/>
                 <w:noProof/>
               </w:rPr>
+              <w:lastRenderedPageBreak/>
               <w:t>2</w:t>
             </w:r>
             <w:r>
@@ -2218,17 +2236,7 @@
                 <w:bCs w:val="0"/>
                 <w:noProof/>
               </w:rPr>
-              <w:t>협동조합의 전체적인 프로세스</w:t>
-            </w:r>
-            <w:r>
-              <w:rPr>
-                <w:rFonts w:hint="eastAsia"/>
-                <w:b w:val="0"/>
-                <w:bCs w:val="0"/>
-                <w:noProof/>
-              </w:rPr>
-              <w:lastRenderedPageBreak/>
-              <w:t>를 통합하여 수행할 수 있는 서비스를 제시하여 특산품의 생산,</w:t>
+              <w:t>협동조합의 전체적인 프로세스를 통합하여 수행할 수 있는 서비스를 제시하여 특산품의 생산,</w:t>
             </w:r>
             <w:r>
               <w:rPr>
@@ -2447,7 +2455,6 @@
             <w:pPr>
               <w:cnfStyle w:val="100000000000" w:firstRow="1" w:lastRow="0" w:firstColumn="0" w:lastColumn="0" w:oddVBand="0" w:evenVBand="0" w:oddHBand="0" w:evenHBand="0" w:firstRowFirstColumn="0" w:firstRowLastColumn="0" w:lastRowFirstColumn="0" w:lastRowLastColumn="0"/>
               <w:rPr>
-                <w:rFonts w:hint="eastAsia"/>
                 <w:b w:val="0"/>
                 <w:bCs w:val="0"/>
                 <w:noProof/>
@@ -2486,18 +2493,16 @@
             <w:pPr>
               <w:cnfStyle w:val="100000000000" w:firstRow="1" w:lastRow="0" w:firstColumn="0" w:lastColumn="0" w:oddVBand="0" w:evenVBand="0" w:oddHBand="0" w:evenHBand="0" w:firstRowFirstColumn="0" w:firstRowLastColumn="0" w:lastRowFirstColumn="0" w:lastRowLastColumn="0"/>
               <w:rPr>
-                <w:rFonts w:hint="eastAsia"/>
-                <w:b w:val="0"/>
-                <w:bCs w:val="0"/>
-                <w:noProof/>
-              </w:rPr>
-            </w:pPr>
-          </w:p>
-          <w:p>
-            <w:pPr>
-              <w:cnfStyle w:val="100000000000" w:firstRow="1" w:lastRow="0" w:firstColumn="0" w:lastColumn="0" w:oddVBand="0" w:evenVBand="0" w:oddHBand="0" w:evenHBand="0" w:firstRowFirstColumn="0" w:firstRowLastColumn="0" w:lastRowFirstColumn="0" w:lastRowLastColumn="0"/>
-              <w:rPr>
-                <w:rFonts w:hint="eastAsia"/>
+                <w:b w:val="0"/>
+                <w:bCs w:val="0"/>
+                <w:noProof/>
+              </w:rPr>
+            </w:pPr>
+          </w:p>
+          <w:p>
+            <w:pPr>
+              <w:cnfStyle w:val="100000000000" w:firstRow="1" w:lastRow="0" w:firstColumn="0" w:lastColumn="0" w:oddVBand="0" w:evenVBand="0" w:oddHBand="0" w:evenHBand="0" w:firstRowFirstColumn="0" w:firstRowLastColumn="0" w:lastRowFirstColumn="0" w:lastRowLastColumn="0"/>
+              <w:rPr>
                 <w:b w:val="0"/>
                 <w:bCs w:val="0"/>
                 <w:noProof/>
@@ -2966,7 +2971,6 @@
             <w:pPr>
               <w:cnfStyle w:val="100000000000" w:firstRow="1" w:lastRow="0" w:firstColumn="0" w:lastColumn="0" w:oddVBand="0" w:evenVBand="0" w:oddHBand="0" w:evenHBand="0" w:firstRowFirstColumn="0" w:firstRowLastColumn="0" w:lastRowFirstColumn="0" w:lastRowLastColumn="0"/>
               <w:rPr>
-                <w:rFonts w:hint="eastAsia"/>
                 <w:noProof/>
               </w:rPr>
             </w:pPr>
@@ -3015,6 +3019,7 @@
                 <w:rFonts w:hint="eastAsia"/>
                 <w:noProof/>
               </w:rPr>
+              <w:lastRenderedPageBreak/>
               <w:t>유사서비스</w:t>
             </w:r>
           </w:p>
@@ -3022,7 +3027,6 @@
             <w:pPr>
               <w:jc w:val="center"/>
               <w:rPr>
-                <w:rFonts w:hint="eastAsia"/>
                 <w:b w:val="0"/>
                 <w:bCs w:val="0"/>
                 <w:noProof/>
@@ -3056,7 +3060,6 @@
             <w:pPr>
               <w:cnfStyle w:val="100000000000" w:firstRow="1" w:lastRow="0" w:firstColumn="0" w:lastColumn="0" w:oddVBand="0" w:evenVBand="0" w:oddHBand="0" w:evenHBand="0" w:firstRowFirstColumn="0" w:firstRowLastColumn="0" w:lastRowFirstColumn="0" w:lastRowLastColumn="0"/>
               <w:rPr>
-                <w:rFonts w:hint="eastAsia"/>
                 <w:noProof/>
               </w:rPr>
             </w:pPr>
@@ -3172,17 +3175,7 @@
                 <w:bCs w:val="0"/>
                 <w:noProof/>
               </w:rPr>
-              <w:t>상품 인증을 따로 제공</w:t>
-            </w:r>
-            <w:r>
-              <w:rPr>
-                <w:rFonts w:hint="eastAsia"/>
-                <w:b w:val="0"/>
-                <w:bCs w:val="0"/>
-                <w:noProof/>
-              </w:rPr>
-              <w:lastRenderedPageBreak/>
-              <w:t xml:space="preserve">하지 않고 판매자가 자율적으로 작성하는 </w:t>
+              <w:t xml:space="preserve">상품 인증을 따로 제공하지 않고 판매자가 자율적으로 작성하는 </w:t>
             </w:r>
             <w:r>
               <w:rPr>
@@ -3301,7 +3294,6 @@
             <w:pPr>
               <w:cnfStyle w:val="100000000000" w:firstRow="1" w:lastRow="0" w:firstColumn="0" w:lastColumn="0" w:oddVBand="0" w:evenVBand="0" w:oddHBand="0" w:evenHBand="0" w:firstRowFirstColumn="0" w:firstRowLastColumn="0" w:lastRowFirstColumn="0" w:lastRowLastColumn="0"/>
               <w:rPr>
-                <w:rFonts w:hint="eastAsia"/>
                 <w:noProof/>
               </w:rPr>
             </w:pPr>
@@ -3427,7 +3419,6 @@
             <w:pPr>
               <w:cnfStyle w:val="100000000000" w:firstRow="1" w:lastRow="0" w:firstColumn="0" w:lastColumn="0" w:oddVBand="0" w:evenVBand="0" w:oddHBand="0" w:evenHBand="0" w:firstRowFirstColumn="0" w:firstRowLastColumn="0" w:lastRowFirstColumn="0" w:lastRowLastColumn="0"/>
               <w:rPr>
-                <w:rFonts w:hint="eastAsia"/>
                 <w:noProof/>
               </w:rPr>
             </w:pPr>
@@ -3568,7 +3559,6 @@
             <w:pPr>
               <w:jc w:val="center"/>
               <w:rPr>
-                <w:rFonts w:hint="eastAsia"/>
                 <w:b w:val="0"/>
                 <w:bCs w:val="0"/>
                 <w:noProof/>
@@ -3600,7 +3590,6 @@
             <w:pPr>
               <w:cnfStyle w:val="100000000000" w:firstRow="1" w:lastRow="0" w:firstColumn="0" w:lastColumn="0" w:oddVBand="0" w:evenVBand="0" w:oddHBand="0" w:evenHBand="0" w:firstRowFirstColumn="0" w:firstRowLastColumn="0" w:lastRowFirstColumn="0" w:lastRowLastColumn="0"/>
               <w:rPr>
-                <w:rFonts w:hint="eastAsia"/>
                 <w:b w:val="0"/>
                 <w:bCs w:val="0"/>
                 <w:noProof/>
@@ -3982,15 +3971,6 @@
               </w:rPr>
               <w:t>에서 서비스의 지속 가능성을 확인할 수 있다.</w:t>
             </w:r>
-          </w:p>
-          <w:p>
-            <w:pPr>
-              <w:cnfStyle w:val="100000000000" w:firstRow="1" w:lastRow="0" w:firstColumn="0" w:lastColumn="0" w:oddVBand="0" w:evenVBand="0" w:oddHBand="0" w:evenHBand="0" w:firstRowFirstColumn="0" w:firstRowLastColumn="0" w:lastRowFirstColumn="0" w:lastRowLastColumn="0"/>
-              <w:rPr>
-                <w:rFonts w:hint="eastAsia"/>
-                <w:noProof/>
-              </w:rPr>
-            </w:pPr>
           </w:p>
         </w:tc>
       </w:tr>
@@ -3998,9 +3978,6 @@
     <w:p>
       <w:pPr>
         <w:spacing w:line="72" w:lineRule="auto"/>
-        <w:rPr>
-          <w:rFonts w:hint="eastAsia"/>
-        </w:rPr>
       </w:pPr>
     </w:p>
     <w:sectPr>

</xml_diff>